<commit_message>
Cambio de septiembre a Noviembre en pie de pagina
</commit_message>
<xml_diff>
--- a/docs/Maquetas-Entregables/MarcoTeorico-EstadoArte/MTeoricoEArte_RElias_RRiquelme_MCanales_Final.docx
+++ b/docs/Maquetas-Entregables/MarcoTeorico-EstadoArte/MTeoricoEArte_RElias_RRiquelme_MCanales_Final.docx
@@ -110,14 +110,6 @@
           <w:szCs w:val="44"/>
         </w:rPr>
       </w:pPr>
-      <w:r>
-        <w:rPr>
-          <w:b/>
-          <w:sz w:val="44"/>
-          <w:szCs w:val="44"/>
-        </w:rPr>
-        <w:t>a</w:t>
-      </w:r>
     </w:p>
     <w:p>
       <w:pPr>
@@ -13818,14 +13810,10 @@
         <w:rPr>
           <w:rStyle w:val="google-src-text1"/>
           <w:rFonts w:cs="Arial"/>
-          <w:lang w:val="en-US"/>
         </w:rPr>
         <w:t>Based on IP protocol, IPTV features advantages like bandwidth efficiency and ease of management.</w:t>
       </w:r>
       <w:r>
-        <w:rPr>
-          <w:lang w:val="en-US"/>
-        </w:rPr>
         <w:t xml:space="preserve"> </w:t>
       </w:r>
       <w:r>
@@ -13835,14 +13823,10 @@
         <w:rPr>
           <w:rStyle w:val="google-src-text1"/>
           <w:rFonts w:cs="Arial"/>
-          <w:lang w:val="en-US"/>
         </w:rPr>
         <w:t>IPTV supports both broadcast and unicast services like LiveTV and VideoOnDemand.</w:t>
       </w:r>
       <w:r>
-        <w:rPr>
-          <w:lang w:val="en-US"/>
-        </w:rPr>
         <w:t xml:space="preserve"> </w:t>
       </w:r>
       <w:r>
@@ -13852,14 +13836,10 @@
         <w:rPr>
           <w:rStyle w:val="google-src-text1"/>
           <w:rFonts w:cs="Arial"/>
-          <w:lang w:val="en-US"/>
         </w:rPr>
         <w:t>WiMAX wireless system, capable of ensuring high bandwidths and low latencies, is suitable for delivering multimedia services.</w:t>
       </w:r>
       <w:r>
-        <w:rPr>
-          <w:lang w:val="en-US"/>
-        </w:rPr>
         <w:t xml:space="preserve"> </w:t>
       </w:r>
       <w:r>
@@ -13869,14 +13849,10 @@
         <w:rPr>
           <w:rStyle w:val="google-src-text1"/>
           <w:rFonts w:cs="Arial"/>
-          <w:lang w:val="en-US"/>
         </w:rPr>
         <w:t>In addition, it also provides wide area coverage, mobility support, and non-line-of-sight operation.</w:t>
       </w:r>
       <w:r>
-        <w:rPr>
-          <w:lang w:val="en-US"/>
-        </w:rPr>
         <w:t xml:space="preserve"> </w:t>
       </w:r>
       <w:r>
@@ -13886,14 +13862,10 @@
         <w:rPr>
           <w:rStyle w:val="google-src-text1"/>
           <w:rFonts w:cs="Arial"/>
-          <w:lang w:val="en-US"/>
         </w:rPr>
         <w:t>Therefore, WiMAX is a promising solution for delivering IPTV services anytime anywhere, especially to rural areas or remote locations.</w:t>
       </w:r>
       <w:r>
-        <w:rPr>
-          <w:lang w:val="en-US"/>
-        </w:rPr>
         <w:t xml:space="preserve"> </w:t>
       </w:r>
       <w:r>
@@ -19625,7 +19597,7 @@
               <w:sz w:val="16"/>
               <w:szCs w:val="16"/>
             </w:rPr>
-            <w:t>6</w:t>
+            <w:t>2</w:t>
           </w:r>
           <w:r>
             <w:rPr>
@@ -19648,7 +19620,7 @@
                 <w:sz w:val="16"/>
                 <w:szCs w:val="16"/>
               </w:rPr>
-              <w:t>75</w:t>
+              <w:t>1</w:t>
             </w:r>
           </w:fldSimple>
         </w:p>
@@ -20410,7 +20382,21 @@
               <w:sz w:val="16"/>
               <w:szCs w:val="16"/>
             </w:rPr>
-            <w:t>Propuesta Proyecto de Titulo –  Septiembre 2010</w:t>
+            <w:t xml:space="preserve">Propuesta Proyecto de Titulo –  </w:t>
+          </w:r>
+          <w:r>
+            <w:rPr>
+              <w:sz w:val="16"/>
+              <w:szCs w:val="16"/>
+            </w:rPr>
+            <w:t>Noviem</w:t>
+          </w:r>
+          <w:r>
+            <w:rPr>
+              <w:sz w:val="16"/>
+              <w:szCs w:val="16"/>
+            </w:rPr>
+            <w:t>bre 2010</w:t>
           </w:r>
         </w:p>
         <w:p>
@@ -29397,7 +29383,7 @@
 </file>
 
 <file path=customXml/itemProps1.xml><?xml version="1.0" encoding="utf-8"?>
-<ds:datastoreItem xmlns:ds="http://schemas.openxmlformats.org/officeDocument/2006/customXml" ds:itemID="{AD3C7E6C-4B2E-4198-8FFA-09E8D5A8E8FB}">
+<ds:datastoreItem xmlns:ds="http://schemas.openxmlformats.org/officeDocument/2006/customXml" ds:itemID="{B87E5344-0F84-4891-B595-33A511305CC2}">
   <ds:schemaRefs>
     <ds:schemaRef ds:uri="http://schemas.openxmlformats.org/officeDocument/2006/bibliography"/>
   </ds:schemaRefs>

</xml_diff>